<commit_message>
Final documentation wrap up
</commit_message>
<xml_diff>
--- a/Slutleverans/DokumentationsGuide.docx
+++ b/Slutleverans/DokumentationsGuide.docx
@@ -4,11 +4,11 @@
   <w:body>
     <w:p>
       <w:pPr>
-        <w:jc w:val="center"/>
         <w:rPr>
           <w:b/>
           <w:sz w:val="32"/>
           <w:szCs w:val="32"/>
+          <w:lang w:val="sv-SE"/>
         </w:rPr>
       </w:pPr>
       <w:r>
@@ -16,240 +16,93 @@
           <w:b/>
           <w:sz w:val="32"/>
           <w:szCs w:val="32"/>
-        </w:rPr>
-        <w:t>Documentation Guide</w:t>
-      </w:r>
-    </w:p>
-    <w:p>
-      <w:pPr>
-        <w:rPr>
-          <w:sz w:val="24"/>
-          <w:szCs w:val="24"/>
-        </w:rPr>
-      </w:pPr>
+          <w:lang w:val="sv-SE"/>
+        </w:rPr>
+        <w:t>Dok</w:t>
+      </w:r>
       <w:r>
         <w:rPr>
           <w:b/>
-          <w:sz w:val="24"/>
-          <w:szCs w:val="24"/>
-        </w:rPr>
-        <w:t>Project root folder:</w:t>
-      </w:r>
-      <w:r>
-        <w:rPr>
-          <w:sz w:val="24"/>
-          <w:szCs w:val="24"/>
-        </w:rPr>
-        <w:t xml:space="preserve"> Portfolio.</w:t>
-      </w:r>
-    </w:p>
-    <w:p>
-      <w:pPr>
-        <w:rPr>
-          <w:sz w:val="24"/>
-          <w:szCs w:val="24"/>
-        </w:rPr>
-      </w:pPr>
+          <w:sz w:val="32"/>
+          <w:szCs w:val="32"/>
+          <w:lang w:val="sv-SE"/>
+        </w:rPr>
+        <w:t>umentation</w:t>
+      </w:r>
       <w:r>
         <w:rPr>
           <w:b/>
-          <w:sz w:val="24"/>
-          <w:szCs w:val="24"/>
-        </w:rPr>
-        <w:t xml:space="preserve">Vision, test cases and comprehensive project plan: </w:t>
-      </w:r>
-      <w:r>
-        <w:rPr>
-          <w:sz w:val="24"/>
-          <w:szCs w:val="24"/>
-        </w:rPr>
-        <w:t>Portfolio</w:t>
-      </w:r>
-      <w:r>
-        <w:rPr>
-          <w:sz w:val="24"/>
-          <w:szCs w:val="24"/>
-        </w:rPr>
-        <w:t xml:space="preserve"> </w:t>
-      </w:r>
-      <w:r>
-        <w:rPr>
-          <w:sz w:val="24"/>
-          <w:szCs w:val="24"/>
-        </w:rPr>
-        <w:t>-&gt;</w:t>
-      </w:r>
-      <w:r>
-        <w:rPr>
-          <w:sz w:val="24"/>
-          <w:szCs w:val="24"/>
-        </w:rPr>
-        <w:t xml:space="preserve"> </w:t>
-      </w:r>
-      <w:r>
-        <w:rPr>
-          <w:sz w:val="24"/>
-          <w:szCs w:val="24"/>
-        </w:rPr>
-        <w:t>site</w:t>
-      </w:r>
-      <w:r>
-        <w:rPr>
-          <w:sz w:val="24"/>
-          <w:szCs w:val="24"/>
-        </w:rPr>
-        <w:t xml:space="preserve"> </w:t>
-      </w:r>
-      <w:r>
-        <w:rPr>
-          <w:sz w:val="24"/>
-          <w:szCs w:val="24"/>
-        </w:rPr>
-        <w:t>-&gt;</w:t>
-      </w:r>
-      <w:r>
-        <w:rPr>
-          <w:sz w:val="24"/>
-          <w:szCs w:val="24"/>
-        </w:rPr>
-        <w:t xml:space="preserve"> </w:t>
-      </w:r>
-      <w:r>
-        <w:rPr>
-          <w:sz w:val="24"/>
-          <w:szCs w:val="24"/>
-        </w:rPr>
-        <w:t>Documentation</w:t>
-      </w:r>
-    </w:p>
-    <w:p>
-      <w:pPr>
-        <w:rPr>
-          <w:sz w:val="24"/>
-          <w:szCs w:val="24"/>
-        </w:rPr>
-      </w:pPr>
+          <w:sz w:val="32"/>
+          <w:szCs w:val="32"/>
+          <w:lang w:val="sv-SE"/>
+        </w:rPr>
+        <w:t>s</w:t>
+      </w:r>
       <w:r>
         <w:rPr>
           <w:b/>
-          <w:sz w:val="24"/>
-          <w:szCs w:val="24"/>
-        </w:rPr>
-        <w:t>Pro</w:t>
+          <w:sz w:val="32"/>
+          <w:szCs w:val="32"/>
+          <w:lang w:val="sv-SE"/>
+        </w:rPr>
+        <w:t>g</w:t>
       </w:r>
       <w:r>
         <w:rPr>
           <w:b/>
-          <w:sz w:val="24"/>
-          <w:szCs w:val="24"/>
-        </w:rPr>
-        <w:t xml:space="preserve">duct backlog, sprints, burndown </w:t>
+          <w:sz w:val="32"/>
+          <w:szCs w:val="32"/>
+          <w:lang w:val="sv-SE"/>
+        </w:rPr>
+        <w:t>uide</w:t>
       </w:r>
       <w:r>
         <w:rPr>
           <w:b/>
-          <w:sz w:val="24"/>
-          <w:szCs w:val="24"/>
-        </w:rPr>
-        <w:t>shart and sprint reviews:</w:t>
-      </w:r>
-      <w:r>
-        <w:rPr>
-          <w:sz w:val="24"/>
-          <w:szCs w:val="24"/>
-        </w:rPr>
-        <w:t xml:space="preserve"> Portfolio</w:t>
-      </w:r>
-      <w:r>
-        <w:rPr>
-          <w:sz w:val="24"/>
-          <w:szCs w:val="24"/>
-        </w:rPr>
-        <w:t xml:space="preserve"> -&gt; </w:t>
-      </w:r>
-      <w:r>
-        <w:rPr>
-          <w:sz w:val="24"/>
-          <w:szCs w:val="24"/>
-        </w:rPr>
-        <w:t>site</w:t>
-      </w:r>
-      <w:r>
-        <w:rPr>
-          <w:sz w:val="24"/>
-          <w:szCs w:val="24"/>
-        </w:rPr>
-        <w:t xml:space="preserve"> </w:t>
-      </w:r>
-      <w:r>
-        <w:rPr>
-          <w:sz w:val="24"/>
-          <w:szCs w:val="24"/>
-        </w:rPr>
-        <w:t>-&gt;</w:t>
-      </w:r>
-      <w:r>
-        <w:rPr>
-          <w:sz w:val="24"/>
-          <w:szCs w:val="24"/>
-        </w:rPr>
-        <w:t xml:space="preserve"> </w:t>
-      </w:r>
-      <w:r>
-        <w:rPr>
-          <w:sz w:val="24"/>
-          <w:szCs w:val="24"/>
-        </w:rPr>
-        <w:t>SCRUM</w:t>
-      </w:r>
-      <w:r>
-        <w:rPr>
-          <w:sz w:val="24"/>
-          <w:szCs w:val="24"/>
-        </w:rPr>
-        <w:t xml:space="preserve"> -&gt; </w:t>
-      </w:r>
-      <w:r>
-        <w:rPr>
-          <w:sz w:val="24"/>
-          <w:szCs w:val="24"/>
-        </w:rPr>
-        <w:t>Project_Backlog.xls.</w:t>
-      </w:r>
-    </w:p>
-    <w:p>
-      <w:pPr>
-        <w:rPr>
-          <w:sz w:val="24"/>
-          <w:szCs w:val="24"/>
-        </w:rPr>
-      </w:pPr>
-      <w:r>
-        <w:rPr>
-          <w:b/>
-          <w:sz w:val="24"/>
-          <w:szCs w:val="24"/>
-        </w:rPr>
-        <w:t>Test cases:</w:t>
-      </w:r>
-      <w:r>
-        <w:rPr>
-          <w:sz w:val="24"/>
-          <w:szCs w:val="24"/>
-        </w:rPr>
-        <w:t xml:space="preserve"> Portfolio -&gt;</w:t>
-      </w:r>
-      <w:r>
-        <w:rPr>
-          <w:sz w:val="24"/>
-          <w:szCs w:val="24"/>
-        </w:rPr>
-        <w:t xml:space="preserve"> site -&gt; Documentation -&gt; Testfall.docx</w:t>
-      </w:r>
-      <w:r>
-        <w:rPr>
-          <w:sz w:val="24"/>
-          <w:szCs w:val="24"/>
+          <w:sz w:val="32"/>
+          <w:szCs w:val="32"/>
+          <w:lang w:val="sv-SE"/>
+        </w:rPr>
+        <w:t xml:space="preserve"> över slutleverans</w:t>
+      </w:r>
+    </w:p>
+    <w:p>
+      <w:pPr>
+        <w:rPr>
+          <w:sz w:val="24"/>
+          <w:szCs w:val="24"/>
+          <w:lang w:val="sv-SE"/>
+        </w:rPr>
+      </w:pPr>
+      <w:r>
+        <w:rPr>
+          <w:sz w:val="24"/>
+          <w:szCs w:val="24"/>
+          <w:lang w:val="sv-SE"/>
+        </w:rPr>
+        <w:t xml:space="preserve">Allt som ska levereras finns i samma </w:t>
+      </w:r>
+      <w:r>
+        <w:rPr>
+          <w:sz w:val="24"/>
+          <w:szCs w:val="24"/>
+          <w:lang w:val="sv-SE"/>
+        </w:rPr>
+        <w:t>katalog som de</w:t>
+      </w:r>
+      <w:r>
+        <w:rPr>
+          <w:sz w:val="24"/>
+          <w:szCs w:val="24"/>
+          <w:lang w:val="sv-SE"/>
+        </w:rPr>
+        <w:t>tta dokument, alltså i katalogen Slutleverans</w:t>
+      </w:r>
+      <w:r>
+        <w:rPr>
+          <w:sz w:val="24"/>
+          <w:szCs w:val="24"/>
+          <w:lang w:val="sv-SE"/>
         </w:rPr>
         <w:t>.</w:t>
       </w:r>
@@ -259,163 +112,715 @@
         <w:rPr>
           <w:sz w:val="24"/>
           <w:szCs w:val="24"/>
-        </w:rPr>
-      </w:pPr>
+          <w:lang w:val="sv-SE"/>
+        </w:rPr>
+      </w:pPr>
+      <w:r>
+        <w:rPr>
+          <w:sz w:val="24"/>
+          <w:szCs w:val="24"/>
+          <w:lang w:val="sv-SE"/>
+        </w:rPr>
+        <w:t>Nedan kommer jag att lista efterfrågade dokument och förtydliga med dokumentens namn.</w:t>
+      </w:r>
     </w:p>
     <w:p>
       <w:pPr>
         <w:pStyle w:val="Liststycke"/>
         <w:numPr>
           <w:ilvl w:val="0"/>
-          <w:numId w:val="1"/>
+          <w:numId w:val="4"/>
         </w:numPr>
         <w:rPr>
           <w:sz w:val="24"/>
           <w:szCs w:val="24"/>
-        </w:rPr>
-      </w:pPr>
-      <w:r>
-        <w:rPr>
-          <w:sz w:val="24"/>
-          <w:szCs w:val="24"/>
-        </w:rPr>
-        <w:t>Start read vision and comprehensive project plan (</w:t>
-      </w:r>
-      <w:r>
-        <w:rPr>
-          <w:sz w:val="24"/>
-          <w:szCs w:val="24"/>
-        </w:rPr>
-        <w:t>gives a clear picture of the project workflow</w:t>
-      </w:r>
-      <w:r>
-        <w:rPr>
-          <w:sz w:val="24"/>
-          <w:szCs w:val="24"/>
-        </w:rPr>
-        <w:t>)</w:t>
-      </w:r>
-      <w:r>
-        <w:rPr>
-          <w:sz w:val="24"/>
-          <w:szCs w:val="24"/>
-        </w:rPr>
-        <w:t>.</w:t>
-      </w:r>
+          <w:lang w:val="sv-SE"/>
+        </w:rPr>
+      </w:pPr>
+      <w:r>
+        <w:rPr>
+          <w:sz w:val="24"/>
+          <w:szCs w:val="24"/>
+          <w:lang w:val="sv-SE"/>
+        </w:rPr>
+        <w:t>Vision -&gt; Dokumentet heter Vision.docx</w:t>
+      </w:r>
+    </w:p>
+    <w:p>
+      <w:pPr>
+        <w:pStyle w:val="Liststycke"/>
+        <w:rPr>
+          <w:sz w:val="24"/>
+          <w:szCs w:val="24"/>
+          <w:lang w:val="sv-SE"/>
+        </w:rPr>
+      </w:pPr>
     </w:p>
     <w:p>
       <w:pPr>
         <w:pStyle w:val="Liststycke"/>
         <w:numPr>
           <w:ilvl w:val="0"/>
-          <w:numId w:val="1"/>
+          <w:numId w:val="4"/>
         </w:numPr>
         <w:rPr>
           <w:sz w:val="24"/>
           <w:szCs w:val="24"/>
-        </w:rPr>
-      </w:pPr>
-      <w:r>
-        <w:rPr>
-          <w:sz w:val="24"/>
-          <w:szCs w:val="24"/>
-        </w:rPr>
-        <w:t>Read Product_Backlog.xls file, in the product backlog comment fields, the story-id dependencies are reported and written sprint reviews are referenced.</w:t>
-      </w:r>
-      <w:r>
-        <w:rPr>
-          <w:sz w:val="24"/>
-          <w:szCs w:val="24"/>
+          <w:lang w:val="sv-SE"/>
+        </w:rPr>
+      </w:pPr>
+      <w:r>
+        <w:rPr>
+          <w:sz w:val="24"/>
+          <w:szCs w:val="24"/>
+          <w:lang w:val="sv-SE"/>
+        </w:rPr>
+        <w:t xml:space="preserve">Kravspecifikation/Product </w:t>
+      </w:r>
+      <w:proofErr w:type="spellStart"/>
+      <w:r>
+        <w:rPr>
+          <w:sz w:val="24"/>
+          <w:szCs w:val="24"/>
+          <w:lang w:val="sv-SE"/>
+        </w:rPr>
+        <w:t>Backlog</w:t>
+      </w:r>
+      <w:proofErr w:type="spellEnd"/>
+      <w:r>
+        <w:rPr>
+          <w:sz w:val="24"/>
+          <w:szCs w:val="24"/>
+          <w:lang w:val="sv-SE"/>
+        </w:rPr>
+        <w:t xml:space="preserve">, Iterationsplaner/Sprint </w:t>
+      </w:r>
+      <w:proofErr w:type="spellStart"/>
+      <w:r>
+        <w:rPr>
+          <w:sz w:val="24"/>
+          <w:szCs w:val="24"/>
+          <w:lang w:val="sv-SE"/>
+        </w:rPr>
+        <w:t>Backlogs</w:t>
+      </w:r>
+      <w:proofErr w:type="spellEnd"/>
+      <w:r>
+        <w:rPr>
+          <w:sz w:val="24"/>
+          <w:szCs w:val="24"/>
+          <w:lang w:val="sv-SE"/>
+        </w:rPr>
+        <w:t xml:space="preserve"> med </w:t>
+      </w:r>
+      <w:proofErr w:type="spellStart"/>
+      <w:r>
+        <w:rPr>
+          <w:sz w:val="24"/>
+          <w:szCs w:val="24"/>
+          <w:lang w:val="sv-SE"/>
+        </w:rPr>
+        <w:t>tidsrapporter</w:t>
+      </w:r>
+      <w:proofErr w:type="spellEnd"/>
+      <w:r>
+        <w:rPr>
+          <w:sz w:val="24"/>
+          <w:szCs w:val="24"/>
+          <w:lang w:val="sv-SE"/>
         </w:rPr>
         <w:t xml:space="preserve"> </w:t>
       </w:r>
       <w:r>
         <w:rPr>
-          <w:i/>
-          <w:sz w:val="24"/>
-          <w:szCs w:val="24"/>
-        </w:rPr>
-        <w:t>Product backlog</w:t>
-      </w:r>
-      <w:r>
-        <w:rPr>
-          <w:sz w:val="24"/>
-          <w:szCs w:val="24"/>
-        </w:rPr>
-        <w:t xml:space="preserve">, </w:t>
-      </w:r>
-      <w:r>
-        <w:rPr>
-          <w:i/>
-          <w:sz w:val="24"/>
-          <w:szCs w:val="24"/>
-        </w:rPr>
-        <w:t>burndown shart</w:t>
-      </w:r>
-      <w:r>
-        <w:rPr>
-          <w:sz w:val="24"/>
-          <w:szCs w:val="24"/>
-        </w:rPr>
-        <w:t xml:space="preserve"> and </w:t>
-      </w:r>
-      <w:r>
-        <w:rPr>
-          <w:i/>
-          <w:sz w:val="24"/>
-          <w:szCs w:val="24"/>
-        </w:rPr>
-        <w:t>sprint reviews</w:t>
-      </w:r>
-      <w:r>
-        <w:rPr>
-          <w:sz w:val="24"/>
-          <w:szCs w:val="24"/>
-        </w:rPr>
-        <w:t xml:space="preserve"> are available </w:t>
-      </w:r>
-      <w:r>
-        <w:rPr>
-          <w:sz w:val="24"/>
-          <w:szCs w:val="24"/>
-        </w:rPr>
-        <w:t>in</w:t>
-      </w:r>
-      <w:r>
-        <w:rPr>
-          <w:sz w:val="24"/>
-          <w:szCs w:val="24"/>
-        </w:rPr>
-        <w:t xml:space="preserve"> the same excel file.</w:t>
-      </w:r>
+          <w:sz w:val="24"/>
+          <w:szCs w:val="24"/>
+          <w:lang w:val="sv-SE"/>
+        </w:rPr>
+        <w:t xml:space="preserve">finns i ett och samma dokument </w:t>
+      </w:r>
+      <w:r>
+        <w:rPr>
+          <w:sz w:val="24"/>
+          <w:szCs w:val="24"/>
+          <w:lang w:val="sv-SE"/>
+        </w:rPr>
+        <w:t>som heter Project_Backlog.xls</w:t>
+      </w:r>
+    </w:p>
+    <w:p>
+      <w:pPr>
+        <w:pStyle w:val="Liststycke"/>
+        <w:rPr>
+          <w:sz w:val="24"/>
+          <w:szCs w:val="24"/>
+          <w:lang w:val="sv-SE"/>
+        </w:rPr>
+      </w:pPr>
     </w:p>
     <w:p>
       <w:pPr>
         <w:pStyle w:val="Liststycke"/>
         <w:numPr>
           <w:ilvl w:val="0"/>
-          <w:numId w:val="1"/>
+          <w:numId w:val="4"/>
         </w:numPr>
         <w:rPr>
           <w:sz w:val="24"/>
           <w:szCs w:val="24"/>
-        </w:rPr>
-      </w:pPr>
-      <w:r>
-        <w:rPr>
-          <w:sz w:val="24"/>
-          <w:szCs w:val="24"/>
-        </w:rPr>
-        <w:t>All test cases are written in the same file.</w:t>
+          <w:lang w:val="sv-SE"/>
+        </w:rPr>
+      </w:pPr>
+      <w:r>
+        <w:rPr>
+          <w:sz w:val="24"/>
+          <w:szCs w:val="24"/>
+          <w:lang w:val="sv-SE"/>
+        </w:rPr>
+        <w:t>Testspecifikation</w:t>
+      </w:r>
+      <w:r>
+        <w:rPr>
+          <w:sz w:val="24"/>
+          <w:szCs w:val="24"/>
+          <w:lang w:val="sv-SE"/>
+        </w:rPr>
+        <w:t>/Testfall och testrapporter finns i filen Testfall.docx</w:t>
+      </w:r>
+    </w:p>
+    <w:p>
+      <w:pPr>
+        <w:pStyle w:val="Liststycke"/>
+        <w:rPr>
+          <w:sz w:val="24"/>
+          <w:szCs w:val="24"/>
+          <w:lang w:val="sv-SE"/>
+        </w:rPr>
+      </w:pPr>
+    </w:p>
+    <w:p>
+      <w:pPr>
+        <w:pStyle w:val="Liststycke"/>
+        <w:numPr>
+          <w:ilvl w:val="0"/>
+          <w:numId w:val="4"/>
+        </w:numPr>
+        <w:rPr>
+          <w:sz w:val="24"/>
+          <w:szCs w:val="24"/>
+          <w:lang w:val="sv-SE"/>
+        </w:rPr>
+      </w:pPr>
+      <w:r>
+        <w:rPr>
+          <w:sz w:val="24"/>
+          <w:szCs w:val="24"/>
+          <w:lang w:val="sv-SE"/>
+        </w:rPr>
+        <w:t>Post Mortem – Projektrapport finns i en fil som heter Portfolio Applikation.docx</w:t>
+      </w:r>
+    </w:p>
+    <w:p>
+      <w:pPr>
+        <w:pStyle w:val="Liststycke"/>
+        <w:rPr>
+          <w:sz w:val="24"/>
+          <w:szCs w:val="24"/>
+          <w:lang w:val="sv-SE"/>
+        </w:rPr>
+      </w:pPr>
+    </w:p>
+    <w:p>
+      <w:pPr>
+        <w:rPr>
+          <w:b/>
+          <w:sz w:val="28"/>
+          <w:szCs w:val="28"/>
+          <w:lang w:val="sv-SE"/>
+        </w:rPr>
+      </w:pPr>
+      <w:r>
+        <w:rPr>
+          <w:b/>
+          <w:sz w:val="28"/>
+          <w:szCs w:val="28"/>
+          <w:lang w:val="sv-SE"/>
+        </w:rPr>
+        <w:t xml:space="preserve">Enkelt </w:t>
+      </w:r>
+      <w:proofErr w:type="spellStart"/>
+      <w:r>
+        <w:rPr>
+          <w:b/>
+          <w:sz w:val="28"/>
+          <w:szCs w:val="28"/>
+          <w:lang w:val="sv-SE"/>
+        </w:rPr>
+        <w:t>installerbar</w:t>
+      </w:r>
+      <w:proofErr w:type="spellEnd"/>
+      <w:r>
+        <w:rPr>
+          <w:b/>
+          <w:sz w:val="28"/>
+          <w:szCs w:val="28"/>
+          <w:lang w:val="sv-SE"/>
+        </w:rPr>
+        <w:t>/körbar version av systemet</w:t>
+      </w:r>
+      <w:r>
+        <w:rPr>
+          <w:b/>
+          <w:sz w:val="28"/>
+          <w:szCs w:val="28"/>
+          <w:lang w:val="sv-SE"/>
+        </w:rPr>
+        <w:t xml:space="preserve"> </w:t>
+      </w:r>
+    </w:p>
+    <w:p>
+      <w:pPr>
+        <w:rPr>
+          <w:sz w:val="24"/>
+          <w:szCs w:val="24"/>
+          <w:lang w:val="sv-SE"/>
+        </w:rPr>
+      </w:pPr>
+      <w:r>
+        <w:rPr>
+          <w:sz w:val="24"/>
+          <w:szCs w:val="24"/>
+          <w:lang w:val="sv-SE"/>
+        </w:rPr>
+        <w:t xml:space="preserve">Det absolut enklaste är att köra det hostade systemet i webbläsaren. </w:t>
+      </w:r>
+      <w:proofErr w:type="spellStart"/>
+      <w:r>
+        <w:rPr>
+          <w:sz w:val="24"/>
+          <w:szCs w:val="24"/>
+          <w:lang w:val="sv-SE"/>
+        </w:rPr>
+        <w:t>URLen</w:t>
+      </w:r>
+      <w:proofErr w:type="spellEnd"/>
+      <w:r>
+        <w:rPr>
+          <w:sz w:val="24"/>
+          <w:szCs w:val="24"/>
+          <w:lang w:val="sv-SE"/>
+        </w:rPr>
+        <w:t xml:space="preserve"> är </w:t>
+      </w:r>
+    </w:p>
+    <w:p>
+      <w:pPr>
+        <w:rPr>
+          <w:sz w:val="24"/>
+          <w:szCs w:val="24"/>
+          <w:lang w:val="sv-SE"/>
+        </w:rPr>
+      </w:pPr>
+      <w:hyperlink r:id="rId5" w:history="1">
+        <w:r>
+          <w:rPr>
+            <w:rStyle w:val="Hyperlnk"/>
+            <w:sz w:val="24"/>
+            <w:szCs w:val="24"/>
+            <w:lang w:val="sv-SE"/>
+          </w:rPr>
+          <w:t>http://sheriefba</w:t>
+        </w:r>
+        <w:r>
+          <w:rPr>
+            <w:rStyle w:val="Hyperlnk"/>
+            <w:sz w:val="24"/>
+            <w:szCs w:val="24"/>
+            <w:lang w:val="sv-SE"/>
+          </w:rPr>
+          <w:t>dran-portfolio80</w:t>
+        </w:r>
+        <w:r>
+          <w:rPr>
+            <w:rStyle w:val="Hyperlnk"/>
+            <w:sz w:val="24"/>
+            <w:szCs w:val="24"/>
+            <w:lang w:val="sv-SE"/>
+          </w:rPr>
+          <w:t>.rhcloud.com</w:t>
+        </w:r>
+      </w:hyperlink>
+    </w:p>
+    <w:p>
+      <w:pPr>
+        <w:rPr>
+          <w:sz w:val="24"/>
+          <w:szCs w:val="24"/>
+          <w:lang w:val="sv-SE"/>
+        </w:rPr>
+      </w:pPr>
+      <w:r>
+        <w:rPr>
+          <w:sz w:val="24"/>
+          <w:szCs w:val="24"/>
+          <w:lang w:val="sv-SE"/>
+        </w:rPr>
+        <w:t xml:space="preserve">Annars installera </w:t>
+      </w:r>
+      <w:proofErr w:type="spellStart"/>
+      <w:r>
+        <w:rPr>
+          <w:sz w:val="24"/>
+          <w:szCs w:val="24"/>
+          <w:lang w:val="sv-SE"/>
+        </w:rPr>
+        <w:t>nodejs</w:t>
+      </w:r>
+      <w:proofErr w:type="spellEnd"/>
+      <w:r>
+        <w:rPr>
+          <w:sz w:val="24"/>
+          <w:szCs w:val="24"/>
+          <w:lang w:val="sv-SE"/>
+        </w:rPr>
+        <w:t xml:space="preserve"> på den lokala maskinen och klona </w:t>
+      </w:r>
+      <w:proofErr w:type="spellStart"/>
+      <w:r>
+        <w:rPr>
+          <w:sz w:val="24"/>
+          <w:szCs w:val="24"/>
+          <w:lang w:val="sv-SE"/>
+        </w:rPr>
+        <w:t>github</w:t>
+      </w:r>
+      <w:proofErr w:type="spellEnd"/>
+      <w:r>
+        <w:rPr>
+          <w:sz w:val="24"/>
+          <w:szCs w:val="24"/>
+          <w:lang w:val="sv-SE"/>
+        </w:rPr>
+        <w:t xml:space="preserve"> </w:t>
+      </w:r>
+      <w:proofErr w:type="spellStart"/>
+      <w:r>
+        <w:rPr>
+          <w:sz w:val="24"/>
+          <w:szCs w:val="24"/>
+          <w:lang w:val="sv-SE"/>
+        </w:rPr>
+        <w:t>repot</w:t>
+      </w:r>
+      <w:proofErr w:type="spellEnd"/>
+      <w:r>
+        <w:rPr>
+          <w:sz w:val="24"/>
+          <w:szCs w:val="24"/>
+          <w:lang w:val="sv-SE"/>
+        </w:rPr>
+        <w:t>.</w:t>
+      </w:r>
+    </w:p>
+    <w:p>
+      <w:pPr>
+        <w:rPr>
+          <w:sz w:val="24"/>
+          <w:szCs w:val="24"/>
+          <w:lang w:val="sv-SE"/>
+        </w:rPr>
+      </w:pPr>
+      <w:r>
+        <w:rPr>
+          <w:sz w:val="24"/>
+          <w:szCs w:val="24"/>
+          <w:lang w:val="sv-SE"/>
+        </w:rPr>
+        <w:t>OBS! Applikationen skall helst köras från mobil enhet.</w:t>
+      </w:r>
+    </w:p>
+    <w:p>
+      <w:pPr>
+        <w:rPr>
+          <w:sz w:val="24"/>
+          <w:szCs w:val="24"/>
+          <w:lang w:val="sv-SE"/>
+        </w:rPr>
+      </w:pPr>
+    </w:p>
+    <w:p>
+      <w:pPr>
+        <w:rPr>
+          <w:b/>
+          <w:sz w:val="28"/>
+          <w:szCs w:val="28"/>
+          <w:lang w:val="sv-SE"/>
+        </w:rPr>
+      </w:pPr>
+      <w:r>
+        <w:rPr>
+          <w:b/>
+          <w:sz w:val="28"/>
+          <w:szCs w:val="28"/>
+          <w:lang w:val="sv-SE"/>
+        </w:rPr>
+        <w:t>Demonstrationsfilm</w:t>
+      </w:r>
+    </w:p>
+    <w:p>
+      <w:pPr>
+        <w:rPr>
+          <w:sz w:val="24"/>
+          <w:szCs w:val="24"/>
+          <w:lang w:val="sv-SE"/>
+        </w:rPr>
+      </w:pPr>
+      <w:r>
+        <w:rPr>
+          <w:sz w:val="24"/>
+          <w:szCs w:val="24"/>
+          <w:lang w:val="sv-SE"/>
+        </w:rPr>
+        <w:t>Länk till demonstrationsfilm</w:t>
+      </w:r>
+      <w:r>
+        <w:rPr>
+          <w:sz w:val="24"/>
+          <w:szCs w:val="24"/>
+          <w:lang w:val="sv-SE"/>
+        </w:rPr>
+        <w:t>:</w:t>
+      </w:r>
+    </w:p>
+    <w:p>
+      <w:pPr>
+        <w:rPr>
+          <w:sz w:val="24"/>
+          <w:szCs w:val="24"/>
+          <w:lang w:val="sv-SE"/>
+        </w:rPr>
+      </w:pPr>
+      <w:hyperlink r:id="rId6" w:history="1">
+        <w:r>
+          <w:rPr>
+            <w:rStyle w:val="Hyperlnk"/>
+            <w:sz w:val="24"/>
+            <w:szCs w:val="24"/>
+            <w:lang w:val="sv-SE"/>
+          </w:rPr>
+          <w:t>http://www.youtube.com/watch?v=</w:t>
+        </w:r>
+        <w:r>
+          <w:rPr>
+            <w:rStyle w:val="Hyperlnk"/>
+            <w:sz w:val="24"/>
+            <w:szCs w:val="24"/>
+            <w:lang w:val="sv-SE"/>
+          </w:rPr>
+          <w:t>u</w:t>
+        </w:r>
+        <w:r>
+          <w:rPr>
+            <w:rStyle w:val="Hyperlnk"/>
+            <w:sz w:val="24"/>
+            <w:szCs w:val="24"/>
+            <w:lang w:val="sv-SE"/>
+          </w:rPr>
+          <w:t>OiTDgLEBAM&amp;feature=youtube_gdata_player</w:t>
+        </w:r>
+      </w:hyperlink>
+    </w:p>
+    <w:p>
+      <w:pPr>
+        <w:rPr>
+          <w:sz w:val="24"/>
+          <w:szCs w:val="24"/>
+          <w:lang w:val="sv-SE"/>
+        </w:rPr>
+      </w:pPr>
+    </w:p>
+    <w:p>
+      <w:pPr>
+        <w:rPr>
+          <w:b/>
+          <w:sz w:val="28"/>
+          <w:szCs w:val="28"/>
+          <w:lang w:val="sv-SE"/>
+        </w:rPr>
+      </w:pPr>
+      <w:r>
+        <w:rPr>
+          <w:b/>
+          <w:sz w:val="28"/>
+          <w:szCs w:val="28"/>
+          <w:lang w:val="sv-SE"/>
+        </w:rPr>
+        <w:t xml:space="preserve">Post Mortem </w:t>
+      </w:r>
+      <w:r>
+        <w:rPr>
+          <w:b/>
+          <w:sz w:val="28"/>
+          <w:szCs w:val="28"/>
+          <w:lang w:val="sv-SE"/>
+        </w:rPr>
+        <w:t>–</w:t>
+      </w:r>
+      <w:r>
+        <w:rPr>
+          <w:b/>
+          <w:sz w:val="28"/>
+          <w:szCs w:val="28"/>
+          <w:lang w:val="sv-SE"/>
+        </w:rPr>
+        <w:t xml:space="preserve"> Projektrapport</w:t>
+      </w:r>
+    </w:p>
+    <w:p>
+      <w:pPr>
+        <w:rPr>
+          <w:sz w:val="24"/>
+          <w:szCs w:val="24"/>
+          <w:lang w:val="sv-SE"/>
+        </w:rPr>
+      </w:pPr>
+      <w:r>
+        <w:rPr>
+          <w:sz w:val="24"/>
+          <w:szCs w:val="24"/>
+          <w:lang w:val="sv-SE"/>
+        </w:rPr>
+        <w:t>Filen heter Portfolio Applik</w:t>
+      </w:r>
+      <w:r>
+        <w:rPr>
+          <w:sz w:val="24"/>
+          <w:szCs w:val="24"/>
+          <w:lang w:val="sv-SE"/>
+        </w:rPr>
+        <w:t>ation.docx</w:t>
+      </w:r>
+      <w:r>
+        <w:rPr>
+          <w:sz w:val="24"/>
+          <w:szCs w:val="24"/>
+          <w:lang w:val="sv-SE"/>
+        </w:rPr>
+        <w:t xml:space="preserve"> eller Portfolio Applika</w:t>
+      </w:r>
+      <w:r>
+        <w:rPr>
+          <w:sz w:val="24"/>
+          <w:szCs w:val="24"/>
+          <w:lang w:val="sv-SE"/>
+        </w:rPr>
+        <w:t>t</w:t>
+      </w:r>
+      <w:r>
+        <w:rPr>
+          <w:sz w:val="24"/>
+          <w:szCs w:val="24"/>
+          <w:lang w:val="sv-SE"/>
+        </w:rPr>
+        <w:t>i</w:t>
+      </w:r>
+      <w:r>
+        <w:rPr>
+          <w:sz w:val="24"/>
+          <w:szCs w:val="24"/>
+          <w:lang w:val="sv-SE"/>
+        </w:rPr>
+        <w:t>on.pdf</w:t>
+      </w:r>
+    </w:p>
+    <w:p>
+      <w:pPr>
+        <w:rPr>
+          <w:sz w:val="24"/>
+          <w:szCs w:val="24"/>
+          <w:lang w:val="sv-SE"/>
+        </w:rPr>
+      </w:pPr>
+    </w:p>
+    <w:p>
+      <w:pPr>
+        <w:rPr>
+          <w:b/>
+          <w:sz w:val="28"/>
+          <w:szCs w:val="28"/>
+          <w:lang w:val="sv-SE"/>
+        </w:rPr>
+      </w:pPr>
+      <w:r>
+        <w:rPr>
+          <w:b/>
+          <w:sz w:val="28"/>
+          <w:szCs w:val="28"/>
+          <w:lang w:val="sv-SE"/>
+        </w:rPr>
+        <w:t>Gästföreläsningar</w:t>
+      </w:r>
+    </w:p>
+    <w:p>
+      <w:pPr>
+        <w:rPr>
+          <w:sz w:val="24"/>
+          <w:szCs w:val="24"/>
+          <w:lang w:val="sv-SE"/>
+        </w:rPr>
+      </w:pPr>
+      <w:r>
+        <w:rPr>
+          <w:sz w:val="24"/>
+          <w:szCs w:val="24"/>
+          <w:lang w:val="sv-SE"/>
+        </w:rPr>
+        <w:t>Jag har varit närvarande på samtliga gästfö</w:t>
       </w:r>
       <w:bookmarkStart w:id="0" w:name="_GoBack"/>
       <w:bookmarkEnd w:id="0"/>
-    </w:p>
-    <w:p>
-      <w:pPr>
-        <w:rPr>
-          <w:sz w:val="24"/>
-          <w:szCs w:val="24"/>
+      <w:r>
+        <w:rPr>
+          <w:sz w:val="24"/>
+          <w:szCs w:val="24"/>
+          <w:lang w:val="sv-SE"/>
+        </w:rPr>
+        <w:t>reläsningar.</w:t>
+      </w:r>
+    </w:p>
+    <w:p>
+      <w:pPr>
+        <w:rPr>
+          <w:sz w:val="24"/>
+          <w:szCs w:val="24"/>
+          <w:lang w:val="sv-SE"/>
+        </w:rPr>
+      </w:pPr>
+    </w:p>
+    <w:p>
+      <w:pPr>
+        <w:rPr>
+          <w:sz w:val="24"/>
+          <w:szCs w:val="24"/>
+          <w:lang w:val="sv-SE"/>
+        </w:rPr>
+      </w:pPr>
+    </w:p>
+    <w:p>
+      <w:pPr>
+        <w:rPr>
+          <w:sz w:val="24"/>
+          <w:szCs w:val="24"/>
+          <w:lang w:val="sv-SE"/>
+        </w:rPr>
+      </w:pPr>
+    </w:p>
+    <w:p>
+      <w:pPr>
+        <w:rPr>
+          <w:sz w:val="24"/>
+          <w:szCs w:val="24"/>
+          <w:lang w:val="sv-SE"/>
         </w:rPr>
       </w:pPr>
     </w:p>
@@ -768,6 +1173,119 @@
       </w:rPr>
     </w:lvl>
   </w:abstractNum>
+  <w:abstractNum w:abstractNumId="3">
+    <w:nsid w:val="76630F38"/>
+    <w:multiLevelType w:val="hybridMultilevel"/>
+    <w:tmpl w:val="29D4F17A"/>
+    <w:lvl w:ilvl="0" w:tplc="04090001">
+      <w:start w:val="1"/>
+      <w:numFmt w:val="bullet"/>
+      <w:lvlText w:val=""/>
+      <w:lvlJc w:val="left"/>
+      <w:pPr>
+        <w:ind w:left="720" w:hanging="360"/>
+      </w:pPr>
+      <w:rPr>
+        <w:rFonts w:ascii="Symbol" w:hAnsi="Symbol" w:hint="default"/>
+      </w:rPr>
+    </w:lvl>
+    <w:lvl w:ilvl="1" w:tplc="04090003" w:tentative="1">
+      <w:start w:val="1"/>
+      <w:numFmt w:val="bullet"/>
+      <w:lvlText w:val="o"/>
+      <w:lvlJc w:val="left"/>
+      <w:pPr>
+        <w:ind w:left="1440" w:hanging="360"/>
+      </w:pPr>
+      <w:rPr>
+        <w:rFonts w:ascii="Courier New" w:hAnsi="Courier New" w:cs="Courier New" w:hint="default"/>
+      </w:rPr>
+    </w:lvl>
+    <w:lvl w:ilvl="2" w:tplc="04090005" w:tentative="1">
+      <w:start w:val="1"/>
+      <w:numFmt w:val="bullet"/>
+      <w:lvlText w:val=""/>
+      <w:lvlJc w:val="left"/>
+      <w:pPr>
+        <w:ind w:left="2160" w:hanging="360"/>
+      </w:pPr>
+      <w:rPr>
+        <w:rFonts w:ascii="Wingdings" w:hAnsi="Wingdings" w:hint="default"/>
+      </w:rPr>
+    </w:lvl>
+    <w:lvl w:ilvl="3" w:tplc="04090001" w:tentative="1">
+      <w:start w:val="1"/>
+      <w:numFmt w:val="bullet"/>
+      <w:lvlText w:val=""/>
+      <w:lvlJc w:val="left"/>
+      <w:pPr>
+        <w:ind w:left="2880" w:hanging="360"/>
+      </w:pPr>
+      <w:rPr>
+        <w:rFonts w:ascii="Symbol" w:hAnsi="Symbol" w:hint="default"/>
+      </w:rPr>
+    </w:lvl>
+    <w:lvl w:ilvl="4" w:tplc="04090003" w:tentative="1">
+      <w:start w:val="1"/>
+      <w:numFmt w:val="bullet"/>
+      <w:lvlText w:val="o"/>
+      <w:lvlJc w:val="left"/>
+      <w:pPr>
+        <w:ind w:left="3600" w:hanging="360"/>
+      </w:pPr>
+      <w:rPr>
+        <w:rFonts w:ascii="Courier New" w:hAnsi="Courier New" w:cs="Courier New" w:hint="default"/>
+      </w:rPr>
+    </w:lvl>
+    <w:lvl w:ilvl="5" w:tplc="04090005" w:tentative="1">
+      <w:start w:val="1"/>
+      <w:numFmt w:val="bullet"/>
+      <w:lvlText w:val=""/>
+      <w:lvlJc w:val="left"/>
+      <w:pPr>
+        <w:ind w:left="4320" w:hanging="360"/>
+      </w:pPr>
+      <w:rPr>
+        <w:rFonts w:ascii="Wingdings" w:hAnsi="Wingdings" w:hint="default"/>
+      </w:rPr>
+    </w:lvl>
+    <w:lvl w:ilvl="6" w:tplc="04090001" w:tentative="1">
+      <w:start w:val="1"/>
+      <w:numFmt w:val="bullet"/>
+      <w:lvlText w:val=""/>
+      <w:lvlJc w:val="left"/>
+      <w:pPr>
+        <w:ind w:left="5040" w:hanging="360"/>
+      </w:pPr>
+      <w:rPr>
+        <w:rFonts w:ascii="Symbol" w:hAnsi="Symbol" w:hint="default"/>
+      </w:rPr>
+    </w:lvl>
+    <w:lvl w:ilvl="7" w:tplc="04090003" w:tentative="1">
+      <w:start w:val="1"/>
+      <w:numFmt w:val="bullet"/>
+      <w:lvlText w:val="o"/>
+      <w:lvlJc w:val="left"/>
+      <w:pPr>
+        <w:ind w:left="5760" w:hanging="360"/>
+      </w:pPr>
+      <w:rPr>
+        <w:rFonts w:ascii="Courier New" w:hAnsi="Courier New" w:cs="Courier New" w:hint="default"/>
+      </w:rPr>
+    </w:lvl>
+    <w:lvl w:ilvl="8" w:tplc="04090005" w:tentative="1">
+      <w:start w:val="1"/>
+      <w:numFmt w:val="bullet"/>
+      <w:lvlText w:val=""/>
+      <w:lvlJc w:val="left"/>
+      <w:pPr>
+        <w:ind w:left="6480" w:hanging="360"/>
+      </w:pPr>
+      <w:rPr>
+        <w:rFonts w:ascii="Wingdings" w:hAnsi="Wingdings" w:hint="default"/>
+      </w:rPr>
+    </w:lvl>
+  </w:abstractNum>
   <w:num w:numId="1">
     <w:abstractNumId w:val="2"/>
   </w:num>
@@ -776,6 +1294,9 @@
   </w:num>
   <w:num w:numId="3">
     <w:abstractNumId w:val="1"/>
+  </w:num>
+  <w:num w:numId="4">
+    <w:abstractNumId w:val="3"/>
   </w:num>
 </w:numbering>
 </file>
@@ -1212,6 +1733,29 @@
       <w:contextualSpacing/>
     </w:pPr>
   </w:style>
+  <w:style w:type="character" w:styleId="Hyperlnk">
+    <w:name w:val="Hyperlink"/>
+    <w:basedOn w:val="Standardstycketeckensnitt"/>
+    <w:uiPriority w:val="99"/>
+    <w:unhideWhenUsed/>
+    <w:rsid w:val="00C228F7"/>
+    <w:rPr>
+      <w:color w:val="0563C1" w:themeColor="hyperlink"/>
+      <w:u w:val="single"/>
+    </w:rPr>
+  </w:style>
+  <w:style w:type="character" w:styleId="AnvndHyperlnk">
+    <w:name w:val="FollowedHyperlink"/>
+    <w:basedOn w:val="Standardstycketeckensnitt"/>
+    <w:uiPriority w:val="99"/>
+    <w:semiHidden/>
+    <w:unhideWhenUsed/>
+    <w:rsid w:val="00C228F7"/>
+    <w:rPr>
+      <w:color w:val="954F72" w:themeColor="followedHyperlink"/>
+      <w:u w:val="single"/>
+    </w:rPr>
+  </w:style>
 </w:styles>
 </file>
 

</xml_diff>

<commit_message>
Some changes made to Post Mortem.
</commit_message>
<xml_diff>
--- a/Slutleverans/DokumentationsGuide.docx
+++ b/Slutleverans/DokumentationsGuide.docx
@@ -175,61 +175,7 @@
           <w:szCs w:val="24"/>
           <w:lang w:val="sv-SE"/>
         </w:rPr>
-        <w:t xml:space="preserve">Kravspecifikation/Product </w:t>
-      </w:r>
-      <w:proofErr w:type="spellStart"/>
-      <w:r>
-        <w:rPr>
-          <w:sz w:val="24"/>
-          <w:szCs w:val="24"/>
-          <w:lang w:val="sv-SE"/>
-        </w:rPr>
-        <w:t>Backlog</w:t>
-      </w:r>
-      <w:proofErr w:type="spellEnd"/>
-      <w:r>
-        <w:rPr>
-          <w:sz w:val="24"/>
-          <w:szCs w:val="24"/>
-          <w:lang w:val="sv-SE"/>
-        </w:rPr>
-        <w:t xml:space="preserve">, Iterationsplaner/Sprint </w:t>
-      </w:r>
-      <w:proofErr w:type="spellStart"/>
-      <w:r>
-        <w:rPr>
-          <w:sz w:val="24"/>
-          <w:szCs w:val="24"/>
-          <w:lang w:val="sv-SE"/>
-        </w:rPr>
-        <w:t>Backlogs</w:t>
-      </w:r>
-      <w:proofErr w:type="spellEnd"/>
-      <w:r>
-        <w:rPr>
-          <w:sz w:val="24"/>
-          <w:szCs w:val="24"/>
-          <w:lang w:val="sv-SE"/>
-        </w:rPr>
-        <w:t xml:space="preserve"> med </w:t>
-      </w:r>
-      <w:proofErr w:type="spellStart"/>
-      <w:r>
-        <w:rPr>
-          <w:sz w:val="24"/>
-          <w:szCs w:val="24"/>
-          <w:lang w:val="sv-SE"/>
-        </w:rPr>
-        <w:t>tidsrapporter</w:t>
-      </w:r>
-      <w:proofErr w:type="spellEnd"/>
-      <w:r>
-        <w:rPr>
-          <w:sz w:val="24"/>
-          <w:szCs w:val="24"/>
-          <w:lang w:val="sv-SE"/>
-        </w:rPr>
-        <w:t xml:space="preserve"> </w:t>
+        <w:t xml:space="preserve">Kravspecifikation/Product Backlog, Iterationsplaner/Sprint Backlogs med tidsrapporter </w:t>
       </w:r>
       <w:r>
         <w:rPr>
@@ -346,9 +292,8 @@
           <w:szCs w:val="28"/>
           <w:lang w:val="sv-SE"/>
         </w:rPr>
-        <w:t xml:space="preserve">Enkelt </w:t>
-      </w:r>
-      <w:proofErr w:type="spellStart"/>
+        <w:t>Enkelt installerbar/körbar version av systemet</w:t>
+      </w:r>
       <w:r>
         <w:rPr>
           <w:b/>
@@ -356,25 +301,6 @@
           <w:szCs w:val="28"/>
           <w:lang w:val="sv-SE"/>
         </w:rPr>
-        <w:t>installerbar</w:t>
-      </w:r>
-      <w:proofErr w:type="spellEnd"/>
-      <w:r>
-        <w:rPr>
-          <w:b/>
-          <w:sz w:val="28"/>
-          <w:szCs w:val="28"/>
-          <w:lang w:val="sv-SE"/>
-        </w:rPr>
-        <w:t>/körbar version av systemet</w:t>
-      </w:r>
-      <w:r>
-        <w:rPr>
-          <w:b/>
-          <w:sz w:val="28"/>
-          <w:szCs w:val="28"/>
-          <w:lang w:val="sv-SE"/>
-        </w:rPr>
         <w:t xml:space="preserve"> </w:t>
       </w:r>
     </w:p>
@@ -392,25 +318,7 @@
           <w:szCs w:val="24"/>
           <w:lang w:val="sv-SE"/>
         </w:rPr>
-        <w:t xml:space="preserve">Det absolut enklaste är att köra det hostade systemet i webbläsaren. </w:t>
-      </w:r>
-      <w:proofErr w:type="spellStart"/>
-      <w:r>
-        <w:rPr>
-          <w:sz w:val="24"/>
-          <w:szCs w:val="24"/>
-          <w:lang w:val="sv-SE"/>
-        </w:rPr>
-        <w:t>URLen</w:t>
-      </w:r>
-      <w:proofErr w:type="spellEnd"/>
-      <w:r>
-        <w:rPr>
-          <w:sz w:val="24"/>
-          <w:szCs w:val="24"/>
-          <w:lang w:val="sv-SE"/>
-        </w:rPr>
-        <w:t xml:space="preserve"> är </w:t>
+        <w:t xml:space="preserve">Det absolut enklaste är att köra det hostade systemet i webbläsaren. URLen är </w:t>
       </w:r>
     </w:p>
     <w:p>
@@ -429,25 +337,7 @@
             <w:szCs w:val="24"/>
             <w:lang w:val="sv-SE"/>
           </w:rPr>
-          <w:t>http://sheriefba</w:t>
-        </w:r>
-        <w:r>
-          <w:rPr>
-            <w:rStyle w:val="Hyperlnk"/>
-            <w:sz w:val="24"/>
-            <w:szCs w:val="24"/>
-            <w:lang w:val="sv-SE"/>
-          </w:rPr>
-          <w:t>dran-portfolio80</w:t>
-        </w:r>
-        <w:r>
-          <w:rPr>
-            <w:rStyle w:val="Hyperlnk"/>
-            <w:sz w:val="24"/>
-            <w:szCs w:val="24"/>
-            <w:lang w:val="sv-SE"/>
-          </w:rPr>
-          <w:t>.rhcloud.com</w:t>
+          <w:t>http://sheriefbadran-portfolio80.rhcloud.com</w:t>
         </w:r>
       </w:hyperlink>
     </w:p>
@@ -465,61 +355,7 @@
           <w:szCs w:val="24"/>
           <w:lang w:val="sv-SE"/>
         </w:rPr>
-        <w:t xml:space="preserve">Annars installera </w:t>
-      </w:r>
-      <w:proofErr w:type="spellStart"/>
-      <w:r>
-        <w:rPr>
-          <w:sz w:val="24"/>
-          <w:szCs w:val="24"/>
-          <w:lang w:val="sv-SE"/>
-        </w:rPr>
-        <w:t>nodejs</w:t>
-      </w:r>
-      <w:proofErr w:type="spellEnd"/>
-      <w:r>
-        <w:rPr>
-          <w:sz w:val="24"/>
-          <w:szCs w:val="24"/>
-          <w:lang w:val="sv-SE"/>
-        </w:rPr>
-        <w:t xml:space="preserve"> på den lokala maskinen och klona </w:t>
-      </w:r>
-      <w:proofErr w:type="spellStart"/>
-      <w:r>
-        <w:rPr>
-          <w:sz w:val="24"/>
-          <w:szCs w:val="24"/>
-          <w:lang w:val="sv-SE"/>
-        </w:rPr>
-        <w:t>github</w:t>
-      </w:r>
-      <w:proofErr w:type="spellEnd"/>
-      <w:r>
-        <w:rPr>
-          <w:sz w:val="24"/>
-          <w:szCs w:val="24"/>
-          <w:lang w:val="sv-SE"/>
-        </w:rPr>
-        <w:t xml:space="preserve"> </w:t>
-      </w:r>
-      <w:proofErr w:type="spellStart"/>
-      <w:r>
-        <w:rPr>
-          <w:sz w:val="24"/>
-          <w:szCs w:val="24"/>
-          <w:lang w:val="sv-SE"/>
-        </w:rPr>
-        <w:t>repot</w:t>
-      </w:r>
-      <w:proofErr w:type="spellEnd"/>
-      <w:r>
-        <w:rPr>
-          <w:sz w:val="24"/>
-          <w:szCs w:val="24"/>
-          <w:lang w:val="sv-SE"/>
-        </w:rPr>
-        <w:t>.</w:t>
+        <w:t>Annars installera nodejs på den lokala maskinen och klona github repot.</w:t>
       </w:r>
     </w:p>
     <w:p>
@@ -608,25 +444,7 @@
             <w:szCs w:val="24"/>
             <w:lang w:val="sv-SE"/>
           </w:rPr>
-          <w:t>http://www.youtube.com/watch?v=</w:t>
-        </w:r>
-        <w:r>
-          <w:rPr>
-            <w:rStyle w:val="Hyperlnk"/>
-            <w:sz w:val="24"/>
-            <w:szCs w:val="24"/>
-            <w:lang w:val="sv-SE"/>
-          </w:rPr>
-          <w:t>u</w:t>
-        </w:r>
-        <w:r>
-          <w:rPr>
-            <w:rStyle w:val="Hyperlnk"/>
-            <w:sz w:val="24"/>
-            <w:szCs w:val="24"/>
-            <w:lang w:val="sv-SE"/>
-          </w:rPr>
-          <w:t>OiTDgLEBAM&amp;feature=youtube_gdata_player</w:t>
+          <w:t>http://www.youtube.com/watch?v=uOiTDgLEBAM&amp;feature=youtube_gdata_player</w:t>
         </w:r>
       </w:hyperlink>
     </w:p>
@@ -732,6 +550,16 @@
         </w:rPr>
         <w:t>on.pdf</w:t>
       </w:r>
+      <w:r>
+        <w:rPr>
+          <w:sz w:val="24"/>
+          <w:szCs w:val="24"/>
+          <w:lang w:val="sv-SE"/>
+        </w:rPr>
+        <w:t>. Båda filerna innehåller samma rapport.</w:t>
+      </w:r>
+      <w:bookmarkStart w:id="0" w:name="_GoBack"/>
+      <w:bookmarkEnd w:id="0"/>
     </w:p>
     <w:p>
       <w:pPr>
@@ -775,17 +603,7 @@
           <w:szCs w:val="24"/>
           <w:lang w:val="sv-SE"/>
         </w:rPr>
-        <w:t>Jag har varit närvarande på samtliga gästfö</w:t>
-      </w:r>
-      <w:bookmarkStart w:id="0" w:name="_GoBack"/>
-      <w:bookmarkEnd w:id="0"/>
-      <w:r>
-        <w:rPr>
-          <w:sz w:val="24"/>
-          <w:szCs w:val="24"/>
-          <w:lang w:val="sv-SE"/>
-        </w:rPr>
-        <w:t>reläsningar.</w:t>
+        <w:t>Jag har varit närvarande på samtliga gästföreläsningar.</w:t>
       </w:r>
     </w:p>
     <w:p>

</xml_diff>